<commit_message>
Added use cases and documentation
</commit_message>
<xml_diff>
--- a/Work/Coursework.docx
+++ b/Work/Coursework.docx
@@ -10,6 +10,7 @@
           <w:docPartUnique/>
         </w:docPartObj>
       </w:sdtPr>
+      <w:sdtEndPr/>
       <w:sdtContent>
         <w:p/>
         <w:p>
@@ -108,6 +109,7 @@
                                     <w:dataBinding w:prefixMappings="xmlns:ns0='http://purl.org/dc/elements/1.1/' xmlns:ns1='http://schemas.openxmlformats.org/package/2006/metadata/core-properties' " w:xpath="/ns1:coreProperties[1]/ns0:title[1]" w:storeItemID="{6C3C8BC8-F283-45AE-878A-BAB7291924A1}"/>
                                     <w:text/>
                                   </w:sdtPr>
+                                  <w:sdtEndPr/>
                                   <w:sdtContent>
                                     <w:r>
                                       <w:rPr>
@@ -146,6 +148,7 @@
                                   <w:dataBinding w:prefixMappings="xmlns:ns0='http://purl.org/dc/elements/1.1/' xmlns:ns1='http://schemas.openxmlformats.org/package/2006/metadata/core-properties' " w:xpath="/ns1:coreProperties[1]/ns0:creator[1]" w:storeItemID="{6C3C8BC8-F283-45AE-878A-BAB7291924A1}"/>
                                   <w:text/>
                                 </w:sdtPr>
+                                <w:sdtEndPr/>
                                 <w:sdtContent>
                                   <w:p>
                                     <w:pPr>
@@ -166,6 +169,15 @@
                                         <w:szCs w:val="24"/>
                                       </w:rPr>
                                       <w:t>Haroon</w:t>
+                                    </w:r>
+                                    <w:r>
+                                      <w:rPr>
+                                        <w:caps/>
+                                        <w:color w:val="5B9BD5" w:themeColor="accent5"/>
+                                        <w:sz w:val="24"/>
+                                        <w:szCs w:val="24"/>
+                                      </w:rPr>
+                                      <w:t xml:space="preserve"> </w:t>
                                     </w:r>
                                   </w:p>
                                 </w:sdtContent>
@@ -222,6 +234,7 @@
                               <w:dataBinding w:prefixMappings="xmlns:ns0='http://purl.org/dc/elements/1.1/' xmlns:ns1='http://schemas.openxmlformats.org/package/2006/metadata/core-properties' " w:xpath="/ns1:coreProperties[1]/ns0:title[1]" w:storeItemID="{6C3C8BC8-F283-45AE-878A-BAB7291924A1}"/>
                               <w:text/>
                             </w:sdtPr>
+                            <w:sdtEndPr/>
                             <w:sdtContent>
                               <w:r>
                                 <w:rPr>
@@ -260,6 +273,7 @@
                             <w:dataBinding w:prefixMappings="xmlns:ns0='http://purl.org/dc/elements/1.1/' xmlns:ns1='http://schemas.openxmlformats.org/package/2006/metadata/core-properties' " w:xpath="/ns1:coreProperties[1]/ns0:creator[1]" w:storeItemID="{6C3C8BC8-F283-45AE-878A-BAB7291924A1}"/>
                             <w:text/>
                           </w:sdtPr>
+                          <w:sdtEndPr/>
                           <w:sdtContent>
                             <w:p>
                               <w:pPr>
@@ -280,6 +294,15 @@
                                   <w:szCs w:val="24"/>
                                 </w:rPr>
                                 <w:t>Haroon</w:t>
+                              </w:r>
+                              <w:r>
+                                <w:rPr>
+                                  <w:caps/>
+                                  <w:color w:val="5B9BD5" w:themeColor="accent5"/>
+                                  <w:sz w:val="24"/>
+                                  <w:szCs w:val="24"/>
+                                </w:rPr>
+                                <w:t xml:space="preserve"> </w:t>
                               </w:r>
                             </w:p>
                           </w:sdtContent>
@@ -377,6 +400,7 @@
                                     <w:calendar w:val="gregorian"/>
                                   </w:date>
                                 </w:sdtPr>
+                                <w:sdtEndPr/>
                                 <w:sdtContent>
                                   <w:p>
                                     <w:pPr>
@@ -443,6 +467,7 @@
                               <w:calendar w:val="gregorian"/>
                             </w:date>
                           </w:sdtPr>
+                          <w:sdtEndPr/>
                           <w:sdtContent>
                             <w:p>
                               <w:pPr>
@@ -481,6 +506,13 @@
     </w:sdt>
     <w:sdt>
       <w:sdtPr>
+        <w:rPr>
+          <w:rFonts w:asciiTheme="minorHAnsi" w:eastAsiaTheme="minorHAnsi" w:hAnsiTheme="minorHAnsi" w:cstheme="minorBidi"/>
+          <w:color w:val="auto"/>
+          <w:sz w:val="22"/>
+          <w:szCs w:val="22"/>
+          <w:lang w:val="en-GB"/>
+        </w:rPr>
         <w:id w:val="1351909810"/>
         <w:docPartObj>
           <w:docPartGallery w:val="Table of Contents"/>
@@ -489,14 +521,9 @@
       </w:sdtPr>
       <w:sdtEndPr>
         <w:rPr>
-          <w:rFonts w:asciiTheme="minorHAnsi" w:eastAsiaTheme="minorHAnsi" w:hAnsiTheme="minorHAnsi" w:cstheme="minorBidi"/>
           <w:b/>
           <w:bCs/>
           <w:noProof/>
-          <w:color w:val="auto"/>
-          <w:sz w:val="22"/>
-          <w:szCs w:val="22"/>
-          <w:lang w:val="en-GB"/>
         </w:rPr>
       </w:sdtEndPr>
       <w:sdtContent>
@@ -1288,20 +1315,134 @@
     </w:p>
     <w:p>
       <w:pPr>
+        <w:ind w:left="360"/>
+      </w:pPr>
+    </w:p>
+    <w:p>
+      <w:pPr>
+        <w:ind w:left="360"/>
+      </w:pPr>
+    </w:p>
+    <w:p>
+      <w:pPr>
+        <w:ind w:left="360"/>
+      </w:pPr>
+    </w:p>
+    <w:p>
+      <w:pPr>
         <w:pStyle w:val="Heading1"/>
       </w:pPr>
       <w:bookmarkStart w:id="2" w:name="_Toc86851251"/>
       <w:r>
+        <w:lastRenderedPageBreak/>
         <w:t>Use Case Diagrams</w:t>
       </w:r>
       <w:bookmarkEnd w:id="2"/>
-    </w:p>
-    <w:p>
-      <w:proofErr w:type="spellStart"/>
-      <w:r>
-        <w:t>Sdfdsf</w:t>
-      </w:r>
-      <w:proofErr w:type="spellEnd"/>
+      <w:r>
+        <w:br/>
+      </w:r>
+      <w:r>
+        <w:br/>
+      </w:r>
+      <w:r>
+        <w:rPr>
+          <w:noProof/>
+        </w:rPr>
+        <w:drawing>
+          <wp:inline distT="0" distB="0" distL="0" distR="0" wp14:anchorId="4D30D621" wp14:editId="4F88EE1C">
+            <wp:extent cx="4800217" cy="4202702"/>
+            <wp:effectExtent l="0" t="0" r="635" b="7620"/>
+            <wp:docPr id="3" name="Picture 3" descr="Graphical user interface&#10;&#10;Description automatically generated"/>
+            <wp:cNvGraphicFramePr>
+              <a:graphicFrameLocks xmlns:a="http://schemas.openxmlformats.org/drawingml/2006/main" noChangeAspect="1"/>
+            </wp:cNvGraphicFramePr>
+            <a:graphic xmlns:a="http://schemas.openxmlformats.org/drawingml/2006/main">
+              <a:graphicData uri="http://schemas.openxmlformats.org/drawingml/2006/picture">
+                <pic:pic xmlns:pic="http://schemas.openxmlformats.org/drawingml/2006/picture">
+                  <pic:nvPicPr>
+                    <pic:cNvPr id="3" name="Picture 3" descr="Graphical user interface&#10;&#10;Description automatically generated"/>
+                    <pic:cNvPicPr/>
+                  </pic:nvPicPr>
+                  <pic:blipFill rotWithShape="1">
+                    <a:blip r:embed="rId11"/>
+                    <a:srcRect l="22411" t="22638" r="34856" b="10846"/>
+                    <a:stretch/>
+                  </pic:blipFill>
+                  <pic:spPr bwMode="auto">
+                    <a:xfrm>
+                      <a:off x="0" y="0"/>
+                      <a:ext cx="4826174" cy="4225428"/>
+                    </a:xfrm>
+                    <a:prstGeom prst="rect">
+                      <a:avLst/>
+                    </a:prstGeom>
+                    <a:ln>
+                      <a:noFill/>
+                    </a:ln>
+                    <a:extLst>
+                      <a:ext uri="{53640926-AAD7-44D8-BBD7-CCE9431645EC}">
+                        <a14:shadowObscured xmlns:a14="http://schemas.microsoft.com/office/drawing/2010/main"/>
+                      </a:ext>
+                    </a:extLst>
+                  </pic:spPr>
+                </pic:pic>
+              </a:graphicData>
+            </a:graphic>
+          </wp:inline>
+        </w:drawing>
+      </w:r>
+      <w:r>
+        <w:br/>
+      </w:r>
+    </w:p>
+    <w:p>
+      <w:r>
+        <w:rPr>
+          <w:noProof/>
+        </w:rPr>
+        <w:drawing>
+          <wp:inline distT="0" distB="0" distL="0" distR="0" wp14:anchorId="5DB021D2" wp14:editId="4E3634F3">
+            <wp:extent cx="5362773" cy="3777343"/>
+            <wp:effectExtent l="0" t="0" r="0" b="0"/>
+            <wp:docPr id="4" name="Picture 4" descr="A picture containing graphical user interface&#10;&#10;Description automatically generated"/>
+            <wp:cNvGraphicFramePr>
+              <a:graphicFrameLocks xmlns:a="http://schemas.openxmlformats.org/drawingml/2006/main" noChangeAspect="1"/>
+            </wp:cNvGraphicFramePr>
+            <a:graphic xmlns:a="http://schemas.openxmlformats.org/drawingml/2006/main">
+              <a:graphicData uri="http://schemas.openxmlformats.org/drawingml/2006/picture">
+                <pic:pic xmlns:pic="http://schemas.openxmlformats.org/drawingml/2006/picture">
+                  <pic:nvPicPr>
+                    <pic:cNvPr id="4" name="Picture 4" descr="A picture containing graphical user interface&#10;&#10;Description automatically generated"/>
+                    <pic:cNvPicPr/>
+                  </pic:nvPicPr>
+                  <pic:blipFill rotWithShape="1">
+                    <a:blip r:embed="rId12"/>
+                    <a:srcRect l="28300" t="23641" r="29347" b="23323"/>
+                    <a:stretch/>
+                  </pic:blipFill>
+                  <pic:spPr bwMode="auto">
+                    <a:xfrm>
+                      <a:off x="0" y="0"/>
+                      <a:ext cx="5394159" cy="3799450"/>
+                    </a:xfrm>
+                    <a:prstGeom prst="rect">
+                      <a:avLst/>
+                    </a:prstGeom>
+                    <a:ln>
+                      <a:noFill/>
+                    </a:ln>
+                    <a:extLst>
+                      <a:ext uri="{53640926-AAD7-44D8-BBD7-CCE9431645EC}">
+                        <a14:shadowObscured xmlns:a14="http://schemas.microsoft.com/office/drawing/2010/main"/>
+                      </a:ext>
+                    </a:extLst>
+                  </pic:spPr>
+                </pic:pic>
+              </a:graphicData>
+            </a:graphic>
+          </wp:inline>
+        </w:drawing>
+      </w:r>
     </w:p>
     <w:p>
       <w:pPr>
@@ -1309,6 +1450,7 @@
       </w:pPr>
       <w:bookmarkStart w:id="3" w:name="_Toc86851252"/>
       <w:r>
+        <w:lastRenderedPageBreak/>
         <w:t>Use Case Documen</w:t>
       </w:r>
       <w:r>
@@ -1317,12 +1459,234 @@
       <w:bookmarkEnd w:id="3"/>
     </w:p>
     <w:p>
-      <w:proofErr w:type="spellStart"/>
-      <w:r>
-        <w:t>Khbjsdfkksgfjb</w:t>
-      </w:r>
-      <w:proofErr w:type="spellEnd"/>
-    </w:p>
+      <w:r>
+        <w:t xml:space="preserve">Customer </w:t>
+      </w:r>
+      <w:r>
+        <w:t>U</w:t>
+      </w:r>
+      <w:r>
+        <w:t>se Case</w:t>
+      </w:r>
+      <w:r>
+        <w:br/>
+        <w:t xml:space="preserve">Register Account - </w:t>
+      </w:r>
+      <w:r>
+        <w:t>The user will first register their details such as name/username, password, address, email address and etc.</w:t>
+      </w:r>
+      <w:r>
+        <w:br/>
+      </w:r>
+      <w:r>
+        <w:br/>
+        <w:t xml:space="preserve">Sign in - </w:t>
+      </w:r>
+      <w:r>
+        <w:t>After the user has registered their details, the user will be allowed to sign in and will have a choice of the application to remember them or not every time they log in</w:t>
+      </w:r>
+      <w:r>
+        <w:br/>
+      </w:r>
+      <w:r>
+        <w:br/>
+        <w:t xml:space="preserve">Edit Preferences - </w:t>
+      </w:r>
+      <w:r>
+        <w:t>The user will have the choice of adding their preferences to a list that means if the user prefers a genre such as horror they will able to click on the horror genre and whenever they sign in to their account, the first thing that will pop up will be suggested horror movies</w:t>
+      </w:r>
+      <w:r>
+        <w:br/>
+      </w:r>
+      <w:r>
+        <w:br/>
+        <w:t xml:space="preserve">Search Movies - </w:t>
+      </w:r>
+      <w:r>
+        <w:t>After, seeing a movie they will want to rent/buy they can add this movie into their basket for purchase</w:t>
+      </w:r>
+      <w:r>
+        <w:br/>
+      </w:r>
+      <w:r>
+        <w:br/>
+        <w:t xml:space="preserve">Add to Basket - </w:t>
+      </w:r>
+      <w:r>
+        <w:t>After, seeing a movie they will want to rent/buy they can add this movie into their basket for purchase</w:t>
+      </w:r>
+      <w:r>
+        <w:br/>
+      </w:r>
+      <w:r>
+        <w:br/>
+        <w:t xml:space="preserve">View Basket - </w:t>
+      </w:r>
+      <w:r>
+        <w:t>Before proceeding with payment, the user will be able to check their basket, Extending this to sometimes the user will want to either remove a movie or add another movie</w:t>
+      </w:r>
+      <w:r>
+        <w:br/>
+      </w:r>
+      <w:r>
+        <w:br/>
+        <w:t xml:space="preserve">Remove Movie - </w:t>
+      </w:r>
+      <w:r>
+        <w:t>Removing or adding a movie in the basket is the process that will allow the user to either remove a movie from their basket or add more incase they decide that the movies they have chosen are not the correct ones.</w:t>
+      </w:r>
+      <w:r>
+        <w:br/>
+      </w:r>
+      <w:r>
+        <w:br/>
+        <w:t xml:space="preserve">Edit Card Details - </w:t>
+      </w:r>
+      <w:r>
+        <w:t>The user will need to input their card details so the payment can happen, adding card details like card number, cvs. date of expiry, as well as the cardholder name.</w:t>
+      </w:r>
+      <w:r>
+        <w:br/>
+      </w:r>
+      <w:r>
+        <w:br/>
+        <w:t xml:space="preserve">Confirm Order - </w:t>
+      </w:r>
+      <w:r>
+        <w:t>You confirm the order by checking all your details such as the billing address, card details are correct and you are certain that the movie you are wishing to get is the correct one.</w:t>
+      </w:r>
+      <w:r>
+        <w:br/>
+      </w:r>
+      <w:r>
+        <w:br/>
+        <w:t xml:space="preserve">Remove Order - </w:t>
+      </w:r>
+      <w:r>
+        <w:t>Sometimes, after inputting the billing address and the card details the user may want to get rid of their order and have the choice to do so.</w:t>
+      </w:r>
+      <w:r>
+        <w:br/>
+      </w:r>
+      <w:r>
+        <w:br/>
+        <w:t xml:space="preserve">Edit Billing Address - </w:t>
+      </w:r>
+      <w:r>
+        <w:t>The user will need to input a billing address for their order as if the movie is a DVD and not an online version the product will need to be delivered at a place</w:t>
+      </w:r>
+      <w:r>
+        <w:br/>
+      </w:r>
+      <w:r>
+        <w:br/>
+        <w:t xml:space="preserve">Get E-Receipt - </w:t>
+      </w:r>
+      <w:r>
+        <w:t>Getting an E-receipt will show what movie you have purchased, when you purchased it, it is important to keep the receipt in</w:t>
+      </w:r>
+      <w:r>
+        <w:t xml:space="preserve"> </w:t>
+      </w:r>
+      <w:r>
+        <w:t>case the movie you have chosen is not up to quality and you will either want to exchange or return it</w:t>
+      </w:r>
+      <w:r>
+        <w:br/>
+      </w:r>
+      <w:r>
+        <w:br/>
+      </w:r>
+      <w:r>
+        <w:br/>
+      </w:r>
+      <w:r>
+        <w:br/>
+      </w:r>
+      <w:r>
+        <w:br/>
+      </w:r>
+      <w:r>
+        <w:br/>
+      </w:r>
+      <w:r>
+        <w:br/>
+      </w:r>
+      <w:r>
+        <w:br/>
+      </w:r>
+      <w:r>
+        <w:lastRenderedPageBreak/>
+        <w:t>Staff Use Case</w:t>
+      </w:r>
+      <w:r>
+        <w:br/>
+        <w:t xml:space="preserve">Store Details - </w:t>
+      </w:r>
+      <w:r>
+        <w:t>After the user has registered their details with their name/email/number the staff will add these details in the database so they can see which customer is who</w:t>
+      </w:r>
+      <w:r>
+        <w:br/>
+      </w:r>
+      <w:r>
+        <w:br/>
+        <w:t xml:space="preserve">Add Account - </w:t>
+      </w:r>
+      <w:r>
+        <w:t>After details have been put in the staff will allow the user to make the account, but if the account has details that have already been provided such as email address the user will be denied access on making an account details can only be used once</w:t>
+      </w:r>
+      <w:r>
+        <w:br/>
+      </w:r>
+      <w:r>
+        <w:br/>
+        <w:t xml:space="preserve">Delete Account - </w:t>
+      </w:r>
+      <w:r>
+        <w:t>The staff can delete accounts which have not been paying their monthly subscriptions</w:t>
+      </w:r>
+      <w:r>
+        <w:br/>
+      </w:r>
+      <w:r>
+        <w:br/>
+        <w:t xml:space="preserve">Add Movie - </w:t>
+      </w:r>
+      <w:r>
+        <w:t>The staff will either daily/weekly upload or remove movies based on how many people have either watched/liked/disliked it and new movies will be put by checking how many people have searched for a movie that has not been yet uploaded to the website.</w:t>
+      </w:r>
+      <w:r>
+        <w:br/>
+      </w:r>
+      <w:r>
+        <w:br/>
+        <w:t xml:space="preserve">Remove Movie - </w:t>
+      </w:r>
+      <w:r>
+        <w:t>This process will allow the staff to remove movies that either have been disliked too much or have not been watched by many users.</w:t>
+      </w:r>
+      <w:r>
+        <w:br/>
+      </w:r>
+      <w:r>
+        <w:br/>
+        <w:t xml:space="preserve">Edit Movie - </w:t>
+      </w:r>
+      <w:r>
+        <w:t>This process allows the staff to edit the movie, so if the users get complaints about not being able to understand the movie the staff will be able to add subtitles and even add higher resolution.</w:t>
+      </w:r>
+      <w:r>
+        <w:br/>
+      </w:r>
+      <w:r>
+        <w:br/>
+      </w:r>
+    </w:p>
+    <w:p/>
+    <w:p/>
+    <w:p/>
+    <w:p/>
     <w:p>
       <w:pPr>
         <w:pStyle w:val="Heading1"/>
@@ -1330,12 +1694,9 @@
       <w:bookmarkStart w:id="4" w:name="_Toc86851253"/>
       <w:r>
         <w:lastRenderedPageBreak/>
-        <w:t>ERD Diagrams</w:t>
+        <w:t>ERD Diagram</w:t>
       </w:r>
       <w:bookmarkEnd w:id="4"/>
-    </w:p>
-    <w:p/>
-    <w:p>
       <w:r>
         <w:rPr>
           <w:noProof/>
@@ -1372,7 +1733,7 @@
                     <pic:cNvPicPr/>
                   </pic:nvPicPr>
                   <pic:blipFill>
-                    <a:blip r:embed="rId11">
+                    <a:blip r:embed="rId13">
                       <a:extLst>
                         <a:ext uri="{28A0092B-C50C-407E-A947-70E740481C1C}">
                           <a14:useLocalDpi xmlns:a14="http://schemas.microsoft.com/office/drawing/2010/main" val="0"/>
@@ -1403,6 +1764,9 @@
             </wp14:sizeRelV>
           </wp:anchor>
         </w:drawing>
+      </w:r>
+      <w:r>
+        <w:t>s</w:t>
       </w:r>
     </w:p>
     <w:p>
@@ -1447,7 +1811,7 @@
                     <pic:cNvPicPr/>
                   </pic:nvPicPr>
                   <pic:blipFill>
-                    <a:blip r:embed="rId12">
+                    <a:blip r:embed="rId14">
                       <a:extLst>
                         <a:ext uri="{28A0092B-C50C-407E-A947-70E740481C1C}">
                           <a14:useLocalDpi xmlns:a14="http://schemas.microsoft.com/office/drawing/2010/main" val="0"/>
@@ -1496,11 +1860,9 @@
       <w:bookmarkEnd w:id="6"/>
     </w:p>
     <w:p>
-      <w:proofErr w:type="spellStart"/>
       <w:r>
         <w:t>Addaadsd</w:t>
       </w:r>
-      <w:proofErr w:type="spellEnd"/>
     </w:p>
     <w:p>
       <w:pPr>
@@ -1513,14 +1875,12 @@
       <w:bookmarkEnd w:id="7"/>
     </w:p>
     <w:p>
-      <w:proofErr w:type="spellStart"/>
       <w:r>
         <w:t>dskjdsfbdsfihjh</w:t>
       </w:r>
-      <w:proofErr w:type="spellEnd"/>
     </w:p>
     <w:sectPr>
-      <w:footerReference w:type="default" r:id="rId13"/>
+      <w:footerReference w:type="default" r:id="rId15"/>
       <w:pgSz w:w="11906" w:h="16838"/>
       <w:pgMar w:top="1440" w:right="1440" w:bottom="1440" w:left="1440" w:header="708" w:footer="708" w:gutter="0"/>
       <w:pgNumType w:start="0"/>
@@ -2736,6 +3096,15 @@
 </file>
 
 <file path=customXml/item2.xml><?xml version="1.0" encoding="utf-8"?>
+<?mso-contentType ?>
+<FormTemplates xmlns="http://schemas.microsoft.com/sharepoint/v3/contenttype/forms">
+  <Display>DocumentLibraryForm</Display>
+  <Edit>DocumentLibraryForm</Edit>
+  <New>DocumentLibraryForm</New>
+</FormTemplates>
+</file>
+
+<file path=customXml/item3.xml><?xml version="1.0" encoding="utf-8"?>
 <ct:contentTypeSchema xmlns:ct="http://schemas.microsoft.com/office/2006/metadata/contentType" xmlns:ma="http://schemas.microsoft.com/office/2006/metadata/properties/metaAttributes" ct:_="" ma:_="" ma:contentTypeName="Document" ma:contentTypeID="0x010100D99D1835A21FB24C8A21C85EDE85E734" ma:contentTypeVersion="12" ma:contentTypeDescription="Create a new document." ma:contentTypeScope="" ma:versionID="eb1ffdeaacf200ffa16c6127f3b9ef51">
   <xsd:schema xmlns:xsd="http://www.w3.org/2001/XMLSchema" xmlns:xs="http://www.w3.org/2001/XMLSchema" xmlns:p="http://schemas.microsoft.com/office/2006/metadata/properties" xmlns:ns3="7f09361d-37e2-449b-9f4f-8eae8e8d42a3" xmlns:ns4="2e84f357-665d-4510-850b-8df7be160fd2" targetNamespace="http://schemas.microsoft.com/office/2006/metadata/properties" ma:root="true" ma:fieldsID="bb9f425b6fc85c0cc35071d9ccc7e303" ns3:_="" ns4:_="">
     <xsd:import namespace="7f09361d-37e2-449b-9f4f-8eae8e8d42a3"/>
@@ -2950,15 +3319,6 @@
 </ct:contentTypeSchema>
 </file>
 
-<file path=customXml/item3.xml><?xml version="1.0" encoding="utf-8"?>
-<?mso-contentType ?>
-<FormTemplates xmlns="http://schemas.microsoft.com/sharepoint/v3/contenttype/forms">
-  <Display>DocumentLibraryForm</Display>
-  <Edit>DocumentLibraryForm</Edit>
-  <New>DocumentLibraryForm</New>
-</FormTemplates>
-</file>
-
 <file path=customXml/item4.xml><?xml version="1.0" encoding="utf-8"?>
 <p:properties xmlns:p="http://schemas.microsoft.com/office/2006/metadata/properties" xmlns:xsi="http://www.w3.org/2001/XMLSchema-instance" xmlns:pc="http://schemas.microsoft.com/office/infopath/2007/PartnerControls">
   <documentManagement/>
@@ -2974,6 +3334,14 @@
 </file>
 
 <file path=customXml/itemProps2.xml><?xml version="1.0" encoding="utf-8"?>
+<ds:datastoreItem xmlns:ds="http://schemas.openxmlformats.org/officeDocument/2006/customXml" ds:itemID="{04E863F4-5157-4D5E-88B5-E09E52869E88}">
+  <ds:schemaRefs>
+    <ds:schemaRef ds:uri="http://schemas.microsoft.com/sharepoint/v3/contenttype/forms"/>
+  </ds:schemaRefs>
+</ds:datastoreItem>
+</file>
+
+<file path=customXml/itemProps3.xml><?xml version="1.0" encoding="utf-8"?>
 <ds:datastoreItem xmlns:ds="http://schemas.openxmlformats.org/officeDocument/2006/customXml" ds:itemID="{536B4336-2B70-4D65-AD95-C97B6AC4606D}">
   <ds:schemaRefs>
     <ds:schemaRef ds:uri="http://schemas.microsoft.com/office/2006/metadata/contentType"/>
@@ -2992,14 +3360,6 @@
 </ds:datastoreItem>
 </file>
 
-<file path=customXml/itemProps3.xml><?xml version="1.0" encoding="utf-8"?>
-<ds:datastoreItem xmlns:ds="http://schemas.openxmlformats.org/officeDocument/2006/customXml" ds:itemID="{04E863F4-5157-4D5E-88B5-E09E52869E88}">
-  <ds:schemaRefs>
-    <ds:schemaRef ds:uri="http://schemas.microsoft.com/sharepoint/v3/contenttype/forms"/>
-  </ds:schemaRefs>
-</ds:datastoreItem>
-</file>
-
 <file path=customXml/itemProps4.xml><?xml version="1.0" encoding="utf-8"?>
 <ds:datastoreItem xmlns:ds="http://schemas.openxmlformats.org/officeDocument/2006/customXml" ds:itemID="{792E3BA1-B65D-4D25-A013-F519ADF16CF8}">
   <ds:schemaRefs>

</xml_diff>